<commit_message>
Shopify and Waterloo Aif and Updated Resume
</commit_message>
<xml_diff>
--- a/Grade 10/Careers/Resume.docx
+++ b/Grade 10/Careers/Resume.docx
@@ -1,6 +1,6 @@
 
 <file path=word/document.xml><?xml version="1.0" encoding="utf-8"?>
-<w:document xmlns:wpc="http://schemas.microsoft.com/office/word/2010/wordprocessingCanvas" xmlns:mc="http://schemas.openxmlformats.org/markup-compatibility/2006" xmlns:o="urn:schemas-microsoft-com:office:office" xmlns:r="http://schemas.openxmlformats.org/officeDocument/2006/relationships" xmlns:m="http://schemas.openxmlformats.org/officeDocument/2006/math" xmlns:v="urn:schemas-microsoft-com:vml" xmlns:wp14="http://schemas.microsoft.com/office/word/2010/wordprocessingDrawing" xmlns:wp="http://schemas.openxmlformats.org/drawingml/2006/wordprocessingDrawing" xmlns:w10="urn:schemas-microsoft-com:office:word" xmlns:w="http://schemas.openxmlformats.org/wordprocessingml/2006/main" xmlns:w14="http://schemas.microsoft.com/office/word/2010/wordml" xmlns:w15="http://schemas.microsoft.com/office/word/2012/wordml" xmlns:wpg="http://schemas.microsoft.com/office/word/2010/wordprocessingGroup" xmlns:wpi="http://schemas.microsoft.com/office/word/2010/wordprocessingInk" xmlns:wne="http://schemas.microsoft.com/office/word/2006/wordml" xmlns:wps="http://schemas.microsoft.com/office/word/2010/wordprocessingShape" mc:Ignorable="w14 w15 wp14">
+<w:document xmlns:wpc="http://schemas.microsoft.com/office/word/2010/wordprocessingCanvas" xmlns:cx="http://schemas.microsoft.com/office/drawing/2014/chartex" xmlns:cx1="http://schemas.microsoft.com/office/drawing/2015/9/8/chartex" xmlns:cx2="http://schemas.microsoft.com/office/drawing/2015/10/21/chartex" xmlns:cx3="http://schemas.microsoft.com/office/drawing/2016/5/9/chartex" xmlns:cx4="http://schemas.microsoft.com/office/drawing/2016/5/10/chartex" xmlns:cx5="http://schemas.microsoft.com/office/drawing/2016/5/11/chartex" xmlns:cx6="http://schemas.microsoft.com/office/drawing/2016/5/12/chartex" xmlns:cx7="http://schemas.microsoft.com/office/drawing/2016/5/13/chartex" xmlns:cx8="http://schemas.microsoft.com/office/drawing/2016/5/14/chartex" xmlns:mc="http://schemas.openxmlformats.org/markup-compatibility/2006" xmlns:aink="http://schemas.microsoft.com/office/drawing/2016/ink" xmlns:am3d="http://schemas.microsoft.com/office/drawing/2017/model3d" xmlns:o="urn:schemas-microsoft-com:office:office" xmlns:r="http://schemas.openxmlformats.org/officeDocument/2006/relationships" xmlns:m="http://schemas.openxmlformats.org/officeDocument/2006/math" xmlns:v="urn:schemas-microsoft-com:vml" xmlns:wp14="http://schemas.microsoft.com/office/word/2010/wordprocessingDrawing" xmlns:wp="http://schemas.openxmlformats.org/drawingml/2006/wordprocessingDrawing" xmlns:w10="urn:schemas-microsoft-com:office:word" xmlns:w="http://schemas.openxmlformats.org/wordprocessingml/2006/main" xmlns:w14="http://schemas.microsoft.com/office/word/2010/wordml" xmlns:w15="http://schemas.microsoft.com/office/word/2012/wordml" xmlns:w16cid="http://schemas.microsoft.com/office/word/2016/wordml/cid" xmlns:w16se="http://schemas.microsoft.com/office/word/2015/wordml/symex" xmlns:wpg="http://schemas.microsoft.com/office/word/2010/wordprocessingGroup" xmlns:wpi="http://schemas.microsoft.com/office/word/2010/wordprocessingInk" xmlns:wne="http://schemas.microsoft.com/office/word/2006/wordml" xmlns:wps="http://schemas.microsoft.com/office/word/2010/wordprocessingShape" mc:Ignorable="w14 w15 w16se w16cid wp14">
   <w:body>
     <w:p>
       <w:pPr>
@@ -47,7 +47,15 @@
           <w:sz w:val="24"/>
           <w:szCs w:val="24"/>
         </w:rPr>
-        <w:t xml:space="preserve">To add to my experience in the workforce and further develop my skills. </w:t>
+        <w:t xml:space="preserve">To further develop my web development skills and </w:t>
+      </w:r>
+      <w:r>
+        <w:rPr>
+          <w:rFonts w:ascii="Times New Roman" w:hAnsi="Times New Roman" w:cs="Times New Roman"/>
+          <w:sz w:val="24"/>
+          <w:szCs w:val="24"/>
+        </w:rPr>
+        <w:t>work on a large project</w:t>
       </w:r>
     </w:p>
     <w:p>
@@ -151,7 +159,71 @@
                 <w:sz w:val="24"/>
                 <w:szCs w:val="24"/>
               </w:rPr>
-              <w:t>Proficient in HTML,CSS,PHP,C++,Java, MySQL and JS</w:t>
+              <w:t>Proficient in HTML,</w:t>
+            </w:r>
+            <w:r>
+              <w:rPr>
+                <w:rFonts w:ascii="Times New Roman" w:hAnsi="Times New Roman" w:cs="Times New Roman"/>
+                <w:sz w:val="24"/>
+                <w:szCs w:val="24"/>
+              </w:rPr>
+              <w:t xml:space="preserve"> </w:t>
+            </w:r>
+            <w:r>
+              <w:rPr>
+                <w:rFonts w:ascii="Times New Roman" w:hAnsi="Times New Roman" w:cs="Times New Roman"/>
+                <w:sz w:val="24"/>
+                <w:szCs w:val="24"/>
+              </w:rPr>
+              <w:t>CSS,</w:t>
+            </w:r>
+            <w:r>
+              <w:rPr>
+                <w:rFonts w:ascii="Times New Roman" w:hAnsi="Times New Roman" w:cs="Times New Roman"/>
+                <w:sz w:val="24"/>
+                <w:szCs w:val="24"/>
+              </w:rPr>
+              <w:t xml:space="preserve"> </w:t>
+            </w:r>
+            <w:r>
+              <w:rPr>
+                <w:rFonts w:ascii="Times New Roman" w:hAnsi="Times New Roman" w:cs="Times New Roman"/>
+                <w:sz w:val="24"/>
+                <w:szCs w:val="24"/>
+              </w:rPr>
+              <w:t>PHP,</w:t>
+            </w:r>
+            <w:r>
+              <w:rPr>
+                <w:rFonts w:ascii="Times New Roman" w:hAnsi="Times New Roman" w:cs="Times New Roman"/>
+                <w:sz w:val="24"/>
+                <w:szCs w:val="24"/>
+              </w:rPr>
+              <w:t xml:space="preserve"> Python, </w:t>
+            </w:r>
+            <w:r>
+              <w:rPr>
+                <w:rFonts w:ascii="Times New Roman" w:hAnsi="Times New Roman" w:cs="Times New Roman"/>
+                <w:sz w:val="24"/>
+                <w:szCs w:val="24"/>
+              </w:rPr>
+              <w:t>C,</w:t>
+            </w:r>
+            <w:r>
+              <w:rPr>
+                <w:rFonts w:ascii="Times New Roman" w:hAnsi="Times New Roman" w:cs="Times New Roman"/>
+                <w:sz w:val="24"/>
+                <w:szCs w:val="24"/>
+              </w:rPr>
+              <w:t xml:space="preserve"> </w:t>
+            </w:r>
+            <w:r>
+              <w:rPr>
+                <w:rFonts w:ascii="Times New Roman" w:hAnsi="Times New Roman" w:cs="Times New Roman"/>
+                <w:sz w:val="24"/>
+                <w:szCs w:val="24"/>
+              </w:rPr>
+              <w:t>Java, MySQL and JS</w:t>
             </w:r>
           </w:p>
         </w:tc>
@@ -170,7 +242,7 @@
               </w:numPr>
               <w:rPr>
                 <w:rFonts w:ascii="Times New Roman" w:hAnsi="Times New Roman" w:cs="Times New Roman"/>
-                <w:sz w:val="28"/>
+                <w:sz w:val="24"/>
                 <w:szCs w:val="28"/>
               </w:rPr>
             </w:pPr>
@@ -180,23 +252,7 @@
                 <w:sz w:val="24"/>
                 <w:szCs w:val="28"/>
               </w:rPr>
-              <w:t>4 years</w:t>
-            </w:r>
-            <w:r>
-              <w:rPr>
-                <w:rFonts w:ascii="Times New Roman" w:hAnsi="Times New Roman" w:cs="Times New Roman"/>
-                <w:sz w:val="24"/>
-                <w:szCs w:val="28"/>
-              </w:rPr>
-              <w:t xml:space="preserve"> of in</w:t>
-            </w:r>
-            <w:r>
-              <w:rPr>
-                <w:rFonts w:ascii="Times New Roman" w:hAnsi="Times New Roman" w:cs="Times New Roman"/>
-                <w:sz w:val="24"/>
-                <w:szCs w:val="28"/>
-              </w:rPr>
-              <w:t xml:space="preserve"> experience developing</w:t>
+              <w:t>Hard Working</w:t>
             </w:r>
           </w:p>
         </w:tc>
@@ -223,28 +279,6 @@
                 <w:sz w:val="24"/>
                 <w:szCs w:val="28"/>
               </w:rPr>
-              <w:t>Hard Working</w:t>
-            </w:r>
-          </w:p>
-          <w:p>
-            <w:pPr>
-              <w:pStyle w:val="ListParagraph"/>
-              <w:numPr>
-                <w:ilvl w:val="0"/>
-                <w:numId w:val="3"/>
-              </w:numPr>
-              <w:rPr>
-                <w:rFonts w:ascii="Times New Roman" w:hAnsi="Times New Roman" w:cs="Times New Roman"/>
-                <w:sz w:val="24"/>
-                <w:szCs w:val="28"/>
-              </w:rPr>
-            </w:pPr>
-            <w:r>
-              <w:rPr>
-                <w:rFonts w:ascii="Times New Roman" w:hAnsi="Times New Roman" w:cs="Times New Roman"/>
-                <w:sz w:val="24"/>
-                <w:szCs w:val="28"/>
-              </w:rPr>
               <w:t>Dedicated</w:t>
             </w:r>
           </w:p>
@@ -323,14 +357,34 @@
         </w:rPr>
         <w:tab/>
       </w:r>
-      <w:r>
-        <w:rPr>
-          <w:rFonts w:ascii="Times New Roman" w:hAnsi="Times New Roman" w:cs="Times New Roman"/>
-          <w:b/>
-          <w:sz w:val="24"/>
-          <w:szCs w:val="24"/>
-        </w:rPr>
-        <w:t>(May 10</w:t>
+      <w:proofErr w:type="gramStart"/>
+      <w:r>
+        <w:rPr>
+          <w:rFonts w:ascii="Times New Roman" w:hAnsi="Times New Roman" w:cs="Times New Roman"/>
+          <w:b/>
+          <w:sz w:val="24"/>
+          <w:szCs w:val="24"/>
+        </w:rPr>
+        <w:t xml:space="preserve">   </w:t>
+      </w:r>
+      <w:r>
+        <w:rPr>
+          <w:rFonts w:ascii="Times New Roman" w:hAnsi="Times New Roman" w:cs="Times New Roman"/>
+          <w:b/>
+          <w:sz w:val="24"/>
+          <w:szCs w:val="24"/>
+        </w:rPr>
+        <w:t>(</w:t>
+      </w:r>
+      <w:proofErr w:type="gramEnd"/>
+      <w:r>
+        <w:rPr>
+          <w:rFonts w:ascii="Times New Roman" w:hAnsi="Times New Roman" w:cs="Times New Roman"/>
+          <w:b/>
+          <w:sz w:val="24"/>
+          <w:szCs w:val="24"/>
+        </w:rPr>
+        <w:t>May 10</w:t>
       </w:r>
       <w:r>
         <w:rPr>
@@ -548,28 +602,6 @@
     </w:p>
     <w:p>
       <w:pPr>
-        <w:pBdr>
-          <w:bottom w:val="dotted" w:sz="24" w:space="1" w:color="auto"/>
-        </w:pBdr>
-        <w:rPr>
-          <w:rFonts w:ascii="Times New Roman" w:hAnsi="Times New Roman" w:cs="Times New Roman"/>
-          <w:b/>
-          <w:sz w:val="28"/>
-          <w:szCs w:val="28"/>
-        </w:rPr>
-      </w:pPr>
-      <w:r>
-        <w:rPr>
-          <w:rFonts w:ascii="Times New Roman" w:hAnsi="Times New Roman" w:cs="Times New Roman"/>
-          <w:b/>
-          <w:sz w:val="28"/>
-          <w:szCs w:val="28"/>
-        </w:rPr>
-        <w:t>Volunteer Experience:</w:t>
-      </w:r>
-    </w:p>
-    <w:p>
-      <w:pPr>
         <w:pStyle w:val="ListParagraph"/>
         <w:numPr>
           <w:ilvl w:val="0"/>
@@ -578,43 +610,43 @@
         <w:rPr>
           <w:rFonts w:ascii="Times New Roman" w:hAnsi="Times New Roman" w:cs="Times New Roman"/>
           <w:b/>
-          <w:sz w:val="28"/>
-          <w:szCs w:val="28"/>
-        </w:rPr>
-      </w:pPr>
-      <w:r>
-        <w:rPr>
-          <w:rFonts w:ascii="Times New Roman" w:hAnsi="Times New Roman" w:cs="Times New Roman"/>
-          <w:b/>
-          <w:sz w:val="24"/>
-          <w:szCs w:val="28"/>
-        </w:rPr>
-        <w:t xml:space="preserve">City of </w:t>
-      </w:r>
-      <w:r>
-        <w:rPr>
-          <w:rFonts w:ascii="Times New Roman" w:hAnsi="Times New Roman" w:cs="Times New Roman"/>
-          <w:b/>
-          <w:sz w:val="24"/>
-          <w:szCs w:val="28"/>
-        </w:rPr>
-        <w:t xml:space="preserve">Mississauga, Camp </w:t>
-      </w:r>
-      <w:r>
-        <w:rPr>
-          <w:rFonts w:ascii="Times New Roman" w:hAnsi="Times New Roman" w:cs="Times New Roman"/>
-          <w:b/>
-          <w:sz w:val="24"/>
-          <w:szCs w:val="28"/>
-        </w:rPr>
-        <w:t>Counselor</w:t>
-      </w:r>
-      <w:r>
-        <w:rPr>
-          <w:rFonts w:ascii="Times New Roman" w:hAnsi="Times New Roman" w:cs="Times New Roman"/>
-          <w:b/>
-          <w:sz w:val="24"/>
-          <w:szCs w:val="28"/>
+          <w:sz w:val="24"/>
+          <w:szCs w:val="24"/>
+        </w:rPr>
+      </w:pPr>
+      <w:r>
+        <w:rPr>
+          <w:rFonts w:ascii="Times New Roman" w:hAnsi="Times New Roman" w:cs="Times New Roman"/>
+          <w:b/>
+          <w:sz w:val="24"/>
+          <w:szCs w:val="24"/>
+        </w:rPr>
+        <w:t xml:space="preserve">Liberty Metrics, </w:t>
+      </w:r>
+      <w:r>
+        <w:rPr>
+          <w:rFonts w:ascii="Times New Roman" w:hAnsi="Times New Roman" w:cs="Times New Roman"/>
+          <w:b/>
+          <w:sz w:val="24"/>
+          <w:szCs w:val="24"/>
+        </w:rPr>
+        <w:t>Data Entr</w:t>
+      </w:r>
+      <w:r>
+        <w:rPr>
+          <w:rFonts w:ascii="Times New Roman" w:hAnsi="Times New Roman" w:cs="Times New Roman"/>
+          <w:b/>
+          <w:sz w:val="24"/>
+          <w:szCs w:val="24"/>
+        </w:rPr>
+        <w:t>y</w:t>
+      </w:r>
+      <w:r>
+        <w:rPr>
+          <w:rFonts w:ascii="Times New Roman" w:hAnsi="Times New Roman" w:cs="Times New Roman"/>
+          <w:b/>
+          <w:sz w:val="24"/>
+          <w:szCs w:val="24"/>
         </w:rPr>
         <w:tab/>
       </w:r>
@@ -623,7 +655,7 @@
           <w:rFonts w:ascii="Times New Roman" w:hAnsi="Times New Roman" w:cs="Times New Roman"/>
           <w:b/>
           <w:sz w:val="24"/>
-          <w:szCs w:val="28"/>
+          <w:szCs w:val="24"/>
         </w:rPr>
         <w:tab/>
       </w:r>
@@ -632,72 +664,10 @@
           <w:rFonts w:ascii="Times New Roman" w:hAnsi="Times New Roman" w:cs="Times New Roman"/>
           <w:b/>
           <w:sz w:val="24"/>
-          <w:szCs w:val="28"/>
+          <w:szCs w:val="24"/>
         </w:rPr>
         <w:tab/>
-      </w:r>
-      <w:r>
-        <w:rPr>
-          <w:rFonts w:ascii="Times New Roman" w:hAnsi="Times New Roman" w:cs="Times New Roman"/>
-          <w:b/>
-          <w:sz w:val="24"/>
-          <w:szCs w:val="28"/>
-        </w:rPr>
-        <w:t>(July</w:t>
-      </w:r>
-      <w:r>
-        <w:rPr>
-          <w:rFonts w:ascii="Times New Roman" w:hAnsi="Times New Roman" w:cs="Times New Roman"/>
-          <w:b/>
-          <w:sz w:val="24"/>
-          <w:szCs w:val="28"/>
-        </w:rPr>
-        <w:t>,2016</w:t>
-      </w:r>
-      <w:r>
-        <w:rPr>
-          <w:rFonts w:ascii="Times New Roman" w:hAnsi="Times New Roman" w:cs="Times New Roman"/>
-          <w:b/>
-          <w:sz w:val="24"/>
-          <w:szCs w:val="28"/>
-        </w:rPr>
-        <w:t xml:space="preserve"> </w:t>
-      </w:r>
-      <w:r>
-        <w:rPr>
-          <w:rFonts w:ascii="Times New Roman" w:hAnsi="Times New Roman" w:cs="Times New Roman"/>
-          <w:b/>
-          <w:sz w:val="24"/>
-          <w:szCs w:val="28"/>
-        </w:rPr>
-        <w:t>–</w:t>
-      </w:r>
-      <w:r>
-        <w:rPr>
-          <w:rFonts w:ascii="Times New Roman" w:hAnsi="Times New Roman" w:cs="Times New Roman"/>
-          <w:b/>
-          <w:sz w:val="24"/>
-          <w:szCs w:val="28"/>
-        </w:rPr>
-        <w:t xml:space="preserve"> August</w:t>
-      </w:r>
-      <w:r>
-        <w:rPr>
-          <w:rFonts w:ascii="Times New Roman" w:hAnsi="Times New Roman" w:cs="Times New Roman"/>
-          <w:b/>
-          <w:sz w:val="24"/>
-          <w:szCs w:val="28"/>
-        </w:rPr>
-        <w:t>,2016</w:t>
-      </w:r>
-      <w:r>
-        <w:rPr>
-          <w:rFonts w:ascii="Times New Roman" w:hAnsi="Times New Roman" w:cs="Times New Roman"/>
-          <w:b/>
-          <w:sz w:val="24"/>
-          <w:szCs w:val="28"/>
-        </w:rPr>
-        <w:t>)</w:t>
+        <w:t>(November 2016 – December 2016)</w:t>
       </w:r>
     </w:p>
     <w:p>
@@ -710,33 +680,39 @@
         <w:rPr>
           <w:rFonts w:ascii="Times New Roman" w:hAnsi="Times New Roman" w:cs="Times New Roman"/>
           <w:b/>
-          <w:sz w:val="28"/>
-          <w:szCs w:val="28"/>
-        </w:rPr>
-      </w:pPr>
-      <w:r>
-        <w:rPr>
-          <w:rFonts w:ascii="Times New Roman" w:hAnsi="Times New Roman" w:cs="Times New Roman"/>
-          <w:sz w:val="24"/>
-          <w:szCs w:val="28"/>
-        </w:rPr>
-        <w:t xml:space="preserve">Organize </w:t>
-      </w:r>
-      <w:r>
-        <w:rPr>
-          <w:rFonts w:ascii="Times New Roman" w:hAnsi="Times New Roman" w:cs="Times New Roman"/>
-          <w:sz w:val="24"/>
-          <w:szCs w:val="28"/>
-        </w:rPr>
-        <w:t>activities for children 6-12</w:t>
-      </w:r>
-      <w:r>
-        <w:rPr>
-          <w:rFonts w:ascii="Times New Roman" w:hAnsi="Times New Roman" w:cs="Times New Roman"/>
-          <w:sz w:val="24"/>
-          <w:szCs w:val="28"/>
-        </w:rPr>
-        <w:t>.</w:t>
+          <w:sz w:val="24"/>
+          <w:szCs w:val="24"/>
+        </w:rPr>
+      </w:pPr>
+      <w:r>
+        <w:rPr>
+          <w:rFonts w:ascii="Times New Roman" w:hAnsi="Times New Roman" w:cs="Times New Roman"/>
+          <w:sz w:val="24"/>
+          <w:szCs w:val="24"/>
+        </w:rPr>
+        <w:t>Maintained and contributed to spreadsheet listing Chalets in France</w:t>
+      </w:r>
+    </w:p>
+    <w:p>
+      <w:pPr>
+        <w:pBdr>
+          <w:bottom w:val="dotted" w:sz="24" w:space="1" w:color="auto"/>
+        </w:pBdr>
+        <w:rPr>
+          <w:rFonts w:ascii="Times New Roman" w:hAnsi="Times New Roman" w:cs="Times New Roman"/>
+          <w:b/>
+          <w:sz w:val="28"/>
+          <w:szCs w:val="28"/>
+        </w:rPr>
+      </w:pPr>
+      <w:r>
+        <w:rPr>
+          <w:rFonts w:ascii="Times New Roman" w:hAnsi="Times New Roman" w:cs="Times New Roman"/>
+          <w:b/>
+          <w:sz w:val="28"/>
+          <w:szCs w:val="28"/>
+        </w:rPr>
+        <w:t>Volunteer Experience:</w:t>
       </w:r>
     </w:p>
     <w:p>
@@ -760,16 +736,25 @@
           <w:sz w:val="24"/>
           <w:szCs w:val="28"/>
         </w:rPr>
-        <w:t>Batte</w:t>
-      </w:r>
-      <w:r>
-        <w:rPr>
-          <w:rFonts w:ascii="Times New Roman" w:hAnsi="Times New Roman" w:cs="Times New Roman"/>
-          <w:b/>
-          <w:sz w:val="24"/>
-          <w:szCs w:val="28"/>
-        </w:rPr>
-        <w:t>r’s up Baseball, Instructor</w:t>
+        <w:t xml:space="preserve">City of </w:t>
+      </w:r>
+      <w:r>
+        <w:rPr>
+          <w:rFonts w:ascii="Times New Roman" w:hAnsi="Times New Roman" w:cs="Times New Roman"/>
+          <w:b/>
+          <w:sz w:val="24"/>
+          <w:szCs w:val="28"/>
+        </w:rPr>
+        <w:t xml:space="preserve">Mississauga, Camp </w:t>
+      </w:r>
+      <w:r>
+        <w:rPr>
+          <w:rFonts w:ascii="Times New Roman" w:hAnsi="Times New Roman" w:cs="Times New Roman"/>
+          <w:b/>
+          <w:sz w:val="24"/>
+          <w:szCs w:val="28"/>
+        </w:rPr>
+        <w:t>Counselor</w:t>
       </w:r>
       <w:r>
         <w:rPr>
@@ -805,7 +790,7 @@
           <w:sz w:val="24"/>
           <w:szCs w:val="28"/>
         </w:rPr>
-        <w:t>(January</w:t>
+        <w:t>(July</w:t>
       </w:r>
       <w:r>
         <w:rPr>
@@ -841,7 +826,7 @@
           <w:sz w:val="24"/>
           <w:szCs w:val="28"/>
         </w:rPr>
-        <w:t xml:space="preserve"> March</w:t>
+        <w:t xml:space="preserve"> August</w:t>
       </w:r>
       <w:r>
         <w:rPr>
@@ -882,10 +867,199 @@
           <w:sz w:val="24"/>
           <w:szCs w:val="28"/>
         </w:rPr>
+        <w:t xml:space="preserve">Organize </w:t>
+      </w:r>
+      <w:r>
+        <w:rPr>
+          <w:rFonts w:ascii="Times New Roman" w:hAnsi="Times New Roman" w:cs="Times New Roman"/>
+          <w:sz w:val="24"/>
+          <w:szCs w:val="28"/>
+        </w:rPr>
+        <w:t>activities for children 6-12</w:t>
+      </w:r>
+      <w:r>
+        <w:rPr>
+          <w:rFonts w:ascii="Times New Roman" w:hAnsi="Times New Roman" w:cs="Times New Roman"/>
+          <w:sz w:val="24"/>
+          <w:szCs w:val="28"/>
+        </w:rPr>
+        <w:t>.</w:t>
+      </w:r>
+    </w:p>
+    <w:p>
+      <w:pPr>
+        <w:pStyle w:val="ListParagraph"/>
+        <w:numPr>
+          <w:ilvl w:val="0"/>
+          <w:numId w:val="4"/>
+        </w:numPr>
+        <w:rPr>
+          <w:rFonts w:ascii="Times New Roman" w:hAnsi="Times New Roman" w:cs="Times New Roman"/>
+          <w:b/>
+          <w:sz w:val="28"/>
+          <w:szCs w:val="28"/>
+        </w:rPr>
+      </w:pPr>
+      <w:r>
+        <w:rPr>
+          <w:rFonts w:ascii="Times New Roman" w:hAnsi="Times New Roman" w:cs="Times New Roman"/>
+          <w:b/>
+          <w:sz w:val="24"/>
+          <w:szCs w:val="28"/>
+        </w:rPr>
+        <w:t>Batte</w:t>
+      </w:r>
+      <w:r>
+        <w:rPr>
+          <w:rFonts w:ascii="Times New Roman" w:hAnsi="Times New Roman" w:cs="Times New Roman"/>
+          <w:b/>
+          <w:sz w:val="24"/>
+          <w:szCs w:val="28"/>
+        </w:rPr>
+        <w:t>r’s up Baseball, Instructor</w:t>
+      </w:r>
+      <w:r>
+        <w:rPr>
+          <w:rFonts w:ascii="Times New Roman" w:hAnsi="Times New Roman" w:cs="Times New Roman"/>
+          <w:b/>
+          <w:sz w:val="24"/>
+          <w:szCs w:val="28"/>
+        </w:rPr>
+        <w:tab/>
+      </w:r>
+      <w:r>
+        <w:rPr>
+          <w:rFonts w:ascii="Times New Roman" w:hAnsi="Times New Roman" w:cs="Times New Roman"/>
+          <w:b/>
+          <w:sz w:val="24"/>
+          <w:szCs w:val="28"/>
+        </w:rPr>
+        <w:tab/>
+      </w:r>
+      <w:r>
+        <w:rPr>
+          <w:rFonts w:ascii="Times New Roman" w:hAnsi="Times New Roman" w:cs="Times New Roman"/>
+          <w:b/>
+          <w:sz w:val="24"/>
+          <w:szCs w:val="28"/>
+        </w:rPr>
+        <w:tab/>
+      </w:r>
+      <w:r>
+        <w:rPr>
+          <w:rFonts w:ascii="Times New Roman" w:hAnsi="Times New Roman" w:cs="Times New Roman"/>
+          <w:b/>
+          <w:sz w:val="24"/>
+          <w:szCs w:val="28"/>
+        </w:rPr>
+        <w:t xml:space="preserve">   </w:t>
+      </w:r>
+      <w:proofErr w:type="gramStart"/>
+      <w:r>
+        <w:rPr>
+          <w:rFonts w:ascii="Times New Roman" w:hAnsi="Times New Roman" w:cs="Times New Roman"/>
+          <w:b/>
+          <w:sz w:val="24"/>
+          <w:szCs w:val="28"/>
+        </w:rPr>
+        <w:t xml:space="preserve">   </w:t>
+      </w:r>
+      <w:r>
+        <w:rPr>
+          <w:rFonts w:ascii="Times New Roman" w:hAnsi="Times New Roman" w:cs="Times New Roman"/>
+          <w:b/>
+          <w:sz w:val="24"/>
+          <w:szCs w:val="28"/>
+        </w:rPr>
+        <w:t>(</w:t>
+      </w:r>
+      <w:proofErr w:type="gramEnd"/>
+      <w:r>
+        <w:rPr>
+          <w:rFonts w:ascii="Times New Roman" w:hAnsi="Times New Roman" w:cs="Times New Roman"/>
+          <w:b/>
+          <w:sz w:val="24"/>
+          <w:szCs w:val="28"/>
+        </w:rPr>
+        <w:t>January</w:t>
+      </w:r>
+      <w:r>
+        <w:rPr>
+          <w:rFonts w:ascii="Times New Roman" w:hAnsi="Times New Roman" w:cs="Times New Roman"/>
+          <w:b/>
+          <w:sz w:val="24"/>
+          <w:szCs w:val="28"/>
+        </w:rPr>
+        <w:t>,2016</w:t>
+      </w:r>
+      <w:r>
+        <w:rPr>
+          <w:rFonts w:ascii="Times New Roman" w:hAnsi="Times New Roman" w:cs="Times New Roman"/>
+          <w:b/>
+          <w:sz w:val="24"/>
+          <w:szCs w:val="28"/>
+        </w:rPr>
+        <w:t xml:space="preserve"> </w:t>
+      </w:r>
+      <w:r>
+        <w:rPr>
+          <w:rFonts w:ascii="Times New Roman" w:hAnsi="Times New Roman" w:cs="Times New Roman"/>
+          <w:b/>
+          <w:sz w:val="24"/>
+          <w:szCs w:val="28"/>
+        </w:rPr>
+        <w:t>–</w:t>
+      </w:r>
+      <w:r>
+        <w:rPr>
+          <w:rFonts w:ascii="Times New Roman" w:hAnsi="Times New Roman" w:cs="Times New Roman"/>
+          <w:b/>
+          <w:sz w:val="24"/>
+          <w:szCs w:val="28"/>
+        </w:rPr>
+        <w:t xml:space="preserve"> March</w:t>
+      </w:r>
+      <w:r>
+        <w:rPr>
+          <w:rFonts w:ascii="Times New Roman" w:hAnsi="Times New Roman" w:cs="Times New Roman"/>
+          <w:b/>
+          <w:sz w:val="24"/>
+          <w:szCs w:val="28"/>
+        </w:rPr>
+        <w:t>,2016</w:t>
+      </w:r>
+      <w:r>
+        <w:rPr>
+          <w:rFonts w:ascii="Times New Roman" w:hAnsi="Times New Roman" w:cs="Times New Roman"/>
+          <w:b/>
+          <w:sz w:val="24"/>
+          <w:szCs w:val="28"/>
+        </w:rPr>
+        <w:t>)</w:t>
+      </w:r>
+    </w:p>
+    <w:p>
+      <w:pPr>
+        <w:pStyle w:val="ListParagraph"/>
+        <w:numPr>
+          <w:ilvl w:val="1"/>
+          <w:numId w:val="4"/>
+        </w:numPr>
+        <w:rPr>
+          <w:rFonts w:ascii="Times New Roman" w:hAnsi="Times New Roman" w:cs="Times New Roman"/>
+          <w:b/>
+          <w:sz w:val="28"/>
+          <w:szCs w:val="28"/>
+        </w:rPr>
+      </w:pPr>
+      <w:r>
+        <w:rPr>
+          <w:rFonts w:ascii="Times New Roman" w:hAnsi="Times New Roman" w:cs="Times New Roman"/>
+          <w:sz w:val="24"/>
+          <w:szCs w:val="28"/>
+        </w:rPr>
         <w:t>Taught</w:t>
       </w:r>
-      <w:bookmarkStart w:id="0" w:name="_GoBack"/>
-      <w:bookmarkEnd w:id="0"/>
       <w:r>
         <w:rPr>
           <w:rFonts w:ascii="Times New Roman" w:hAnsi="Times New Roman" w:cs="Times New Roman"/>
@@ -976,7 +1150,7 @@
           <w:sz w:val="24"/>
           <w:szCs w:val="28"/>
         </w:rPr>
-        <w:t>97% Mark in Computer Technology (TEJ2O0)</w:t>
+        <w:t>100% mark in both Computer Science Grade 11(ICS3U) and 12(ICS4U)</w:t>
       </w:r>
     </w:p>
     <w:p>
@@ -1066,7 +1240,15 @@
           <w:sz w:val="24"/>
           <w:szCs w:val="28"/>
         </w:rPr>
-        <w:t>2016</w:t>
+        <w:t>201</w:t>
+      </w:r>
+      <w:r>
+        <w:rPr>
+          <w:rFonts w:ascii="Times New Roman" w:hAnsi="Times New Roman" w:cs="Times New Roman"/>
+          <w:sz w:val="24"/>
+          <w:szCs w:val="28"/>
+        </w:rPr>
+        <w:t>8</w:t>
       </w:r>
     </w:p>
     <w:p>
@@ -1088,8 +1270,771 @@
           <w:sz w:val="28"/>
           <w:szCs w:val="28"/>
         </w:rPr>
+        <w:t>Extracurriculars</w:t>
+      </w:r>
+      <w:r>
+        <w:rPr>
+          <w:rFonts w:ascii="Times New Roman" w:hAnsi="Times New Roman" w:cs="Times New Roman"/>
+          <w:b/>
+          <w:sz w:val="28"/>
+          <w:szCs w:val="28"/>
+        </w:rPr>
+        <w:t>:</w:t>
+      </w:r>
+    </w:p>
+    <w:p>
+      <w:pPr>
+        <w:pStyle w:val="ListParagraph"/>
+        <w:numPr>
+          <w:ilvl w:val="0"/>
+          <w:numId w:val="6"/>
+        </w:numPr>
+        <w:rPr>
+          <w:rFonts w:ascii="Times New Roman" w:hAnsi="Times New Roman" w:cs="Times New Roman"/>
+          <w:b/>
+          <w:sz w:val="28"/>
+          <w:szCs w:val="28"/>
+        </w:rPr>
+      </w:pPr>
+      <w:r>
+        <w:rPr>
+          <w:rFonts w:ascii="Times New Roman" w:hAnsi="Times New Roman" w:cs="Times New Roman"/>
+          <w:b/>
+          <w:sz w:val="24"/>
+          <w:szCs w:val="28"/>
+        </w:rPr>
+        <w:t>4659 Warrior Robotics</w:t>
+      </w:r>
+      <w:r>
+        <w:rPr>
+          <w:rFonts w:ascii="Times New Roman" w:hAnsi="Times New Roman" w:cs="Times New Roman"/>
+          <w:b/>
+          <w:sz w:val="24"/>
+          <w:szCs w:val="28"/>
+        </w:rPr>
+        <w:tab/>
+      </w:r>
+      <w:r>
+        <w:rPr>
+          <w:rFonts w:ascii="Times New Roman" w:hAnsi="Times New Roman" w:cs="Times New Roman"/>
+          <w:b/>
+          <w:sz w:val="24"/>
+          <w:szCs w:val="28"/>
+        </w:rPr>
+        <w:tab/>
+      </w:r>
+      <w:r>
+        <w:rPr>
+          <w:rFonts w:ascii="Times New Roman" w:hAnsi="Times New Roman" w:cs="Times New Roman"/>
+          <w:b/>
+          <w:sz w:val="24"/>
+          <w:szCs w:val="28"/>
+        </w:rPr>
+        <w:tab/>
+        <w:t xml:space="preserve">   </w:t>
+      </w:r>
+      <w:proofErr w:type="gramStart"/>
+      <w:r>
+        <w:rPr>
+          <w:rFonts w:ascii="Times New Roman" w:hAnsi="Times New Roman" w:cs="Times New Roman"/>
+          <w:b/>
+          <w:sz w:val="24"/>
+          <w:szCs w:val="28"/>
+        </w:rPr>
+        <w:t xml:space="preserve">   (</w:t>
+      </w:r>
+      <w:proofErr w:type="gramEnd"/>
+      <w:r>
+        <w:rPr>
+          <w:rFonts w:ascii="Times New Roman" w:hAnsi="Times New Roman" w:cs="Times New Roman"/>
+          <w:b/>
+          <w:sz w:val="24"/>
+          <w:szCs w:val="28"/>
+        </w:rPr>
+        <w:t>September</w:t>
+      </w:r>
+      <w:r>
+        <w:rPr>
+          <w:rFonts w:ascii="Times New Roman" w:hAnsi="Times New Roman" w:cs="Times New Roman"/>
+          <w:b/>
+          <w:sz w:val="24"/>
+          <w:szCs w:val="28"/>
+        </w:rPr>
+        <w:t>,201</w:t>
+      </w:r>
+      <w:r>
+        <w:rPr>
+          <w:rFonts w:ascii="Times New Roman" w:hAnsi="Times New Roman" w:cs="Times New Roman"/>
+          <w:b/>
+          <w:sz w:val="24"/>
+          <w:szCs w:val="28"/>
+        </w:rPr>
+        <w:t>6</w:t>
+      </w:r>
+      <w:r>
+        <w:rPr>
+          <w:rFonts w:ascii="Times New Roman" w:hAnsi="Times New Roman" w:cs="Times New Roman"/>
+          <w:b/>
+          <w:sz w:val="24"/>
+          <w:szCs w:val="28"/>
+        </w:rPr>
+        <w:t xml:space="preserve"> – </w:t>
+      </w:r>
+      <w:r>
+        <w:rPr>
+          <w:rFonts w:ascii="Times New Roman" w:hAnsi="Times New Roman" w:cs="Times New Roman"/>
+          <w:b/>
+          <w:sz w:val="24"/>
+          <w:szCs w:val="28"/>
+        </w:rPr>
+        <w:t>May</w:t>
+      </w:r>
+      <w:r>
+        <w:rPr>
+          <w:rFonts w:ascii="Times New Roman" w:hAnsi="Times New Roman" w:cs="Times New Roman"/>
+          <w:b/>
+          <w:sz w:val="24"/>
+          <w:szCs w:val="28"/>
+        </w:rPr>
+        <w:t>,201</w:t>
+      </w:r>
+      <w:r>
+        <w:rPr>
+          <w:rFonts w:ascii="Times New Roman" w:hAnsi="Times New Roman" w:cs="Times New Roman"/>
+          <w:b/>
+          <w:sz w:val="24"/>
+          <w:szCs w:val="28"/>
+        </w:rPr>
+        <w:t>8</w:t>
+      </w:r>
+      <w:r>
+        <w:rPr>
+          <w:rFonts w:ascii="Times New Roman" w:hAnsi="Times New Roman" w:cs="Times New Roman"/>
+          <w:b/>
+          <w:sz w:val="24"/>
+          <w:szCs w:val="28"/>
+        </w:rPr>
+        <w:t>)</w:t>
+      </w:r>
+    </w:p>
+    <w:p>
+      <w:pPr>
+        <w:pStyle w:val="ListParagraph"/>
+        <w:numPr>
+          <w:ilvl w:val="1"/>
+          <w:numId w:val="6"/>
+        </w:numPr>
+        <w:rPr>
+          <w:rFonts w:ascii="Times New Roman" w:hAnsi="Times New Roman" w:cs="Times New Roman"/>
+          <w:b/>
+          <w:sz w:val="28"/>
+          <w:szCs w:val="28"/>
+        </w:rPr>
+      </w:pPr>
+      <w:r>
+        <w:rPr>
+          <w:rFonts w:ascii="Times New Roman" w:hAnsi="Times New Roman" w:cs="Times New Roman"/>
+          <w:sz w:val="24"/>
+          <w:szCs w:val="28"/>
+        </w:rPr>
+        <w:t xml:space="preserve">General member until promoted to president of club </w:t>
+      </w:r>
+      <w:proofErr w:type="gramStart"/>
+      <w:r>
+        <w:rPr>
+          <w:rFonts w:ascii="Times New Roman" w:hAnsi="Times New Roman" w:cs="Times New Roman"/>
+          <w:sz w:val="24"/>
+          <w:szCs w:val="28"/>
+        </w:rPr>
+        <w:t>April,</w:t>
+      </w:r>
+      <w:proofErr w:type="gramEnd"/>
+      <w:r>
+        <w:rPr>
+          <w:rFonts w:ascii="Times New Roman" w:hAnsi="Times New Roman" w:cs="Times New Roman"/>
+          <w:sz w:val="24"/>
+          <w:szCs w:val="28"/>
+        </w:rPr>
+        <w:t xml:space="preserve"> 2017</w:t>
+      </w:r>
+    </w:p>
+    <w:p>
+      <w:pPr>
+        <w:pStyle w:val="ListParagraph"/>
+        <w:numPr>
+          <w:ilvl w:val="1"/>
+          <w:numId w:val="6"/>
+        </w:numPr>
+        <w:rPr>
+          <w:rFonts w:ascii="Times New Roman" w:hAnsi="Times New Roman" w:cs="Times New Roman"/>
+          <w:b/>
+          <w:sz w:val="28"/>
+          <w:szCs w:val="28"/>
+        </w:rPr>
+      </w:pPr>
+      <w:r>
+        <w:rPr>
+          <w:rFonts w:ascii="Times New Roman" w:hAnsi="Times New Roman" w:cs="Times New Roman"/>
+          <w:sz w:val="24"/>
+          <w:szCs w:val="28"/>
+        </w:rPr>
+        <w:t>Programmed, built and drove Vex robots in tournaments</w:t>
+      </w:r>
+    </w:p>
+    <w:p>
+      <w:pPr>
+        <w:pStyle w:val="ListParagraph"/>
+        <w:numPr>
+          <w:ilvl w:val="1"/>
+          <w:numId w:val="6"/>
+        </w:numPr>
+        <w:rPr>
+          <w:rFonts w:ascii="Times New Roman" w:hAnsi="Times New Roman" w:cs="Times New Roman"/>
+          <w:b/>
+          <w:sz w:val="28"/>
+          <w:szCs w:val="28"/>
+        </w:rPr>
+      </w:pPr>
+      <w:r>
+        <w:rPr>
+          <w:rFonts w:ascii="Times New Roman" w:hAnsi="Times New Roman" w:cs="Times New Roman"/>
+          <w:sz w:val="24"/>
+          <w:szCs w:val="28"/>
+        </w:rPr>
+        <w:t>Went to 2017 Vex World Championships</w:t>
+      </w:r>
+    </w:p>
+    <w:p>
+      <w:pPr>
+        <w:pStyle w:val="ListParagraph"/>
+        <w:numPr>
+          <w:ilvl w:val="0"/>
+          <w:numId w:val="6"/>
+        </w:numPr>
+        <w:rPr>
+          <w:rFonts w:ascii="Times New Roman" w:hAnsi="Times New Roman" w:cs="Times New Roman"/>
+          <w:b/>
+          <w:sz w:val="28"/>
+          <w:szCs w:val="28"/>
+        </w:rPr>
+      </w:pPr>
+      <w:r>
+        <w:rPr>
+          <w:rFonts w:ascii="Times New Roman" w:hAnsi="Times New Roman" w:cs="Times New Roman"/>
+          <w:b/>
+          <w:sz w:val="24"/>
+          <w:szCs w:val="24"/>
+        </w:rPr>
+        <w:t xml:space="preserve">The 6ix Robotics </w:t>
+      </w:r>
+      <w:r>
+        <w:rPr>
+          <w:rFonts w:ascii="Times New Roman" w:hAnsi="Times New Roman" w:cs="Times New Roman"/>
+          <w:b/>
+          <w:sz w:val="24"/>
+          <w:szCs w:val="24"/>
+        </w:rPr>
+        <w:tab/>
+      </w:r>
+      <w:r>
+        <w:rPr>
+          <w:rFonts w:ascii="Times New Roman" w:hAnsi="Times New Roman" w:cs="Times New Roman"/>
+          <w:b/>
+          <w:sz w:val="24"/>
+          <w:szCs w:val="24"/>
+        </w:rPr>
+        <w:tab/>
+      </w:r>
+      <w:r>
+        <w:rPr>
+          <w:rFonts w:ascii="Times New Roman" w:hAnsi="Times New Roman" w:cs="Times New Roman"/>
+          <w:b/>
+          <w:sz w:val="24"/>
+          <w:szCs w:val="24"/>
+        </w:rPr>
+        <w:tab/>
+      </w:r>
+      <w:r>
+        <w:rPr>
+          <w:rFonts w:ascii="Times New Roman" w:hAnsi="Times New Roman" w:cs="Times New Roman"/>
+          <w:b/>
+          <w:sz w:val="24"/>
+          <w:szCs w:val="24"/>
+        </w:rPr>
+        <w:tab/>
+        <w:t xml:space="preserve">                  </w:t>
+      </w:r>
+      <w:proofErr w:type="gramStart"/>
+      <w:r>
+        <w:rPr>
+          <w:rFonts w:ascii="Times New Roman" w:hAnsi="Times New Roman" w:cs="Times New Roman"/>
+          <w:b/>
+          <w:sz w:val="24"/>
+          <w:szCs w:val="24"/>
+        </w:rPr>
+        <w:t xml:space="preserve">   (</w:t>
+      </w:r>
+      <w:proofErr w:type="gramEnd"/>
+      <w:r>
+        <w:rPr>
+          <w:rFonts w:ascii="Times New Roman" w:hAnsi="Times New Roman" w:cs="Times New Roman"/>
+          <w:b/>
+          <w:sz w:val="24"/>
+          <w:szCs w:val="24"/>
+        </w:rPr>
+        <w:t xml:space="preserve">May,2018 </w:t>
+      </w:r>
+      <w:r>
+        <w:rPr>
+          <w:rFonts w:ascii="Times New Roman" w:hAnsi="Times New Roman" w:cs="Times New Roman"/>
+          <w:b/>
+          <w:sz w:val="24"/>
+          <w:szCs w:val="28"/>
+        </w:rPr>
+        <w:t>–</w:t>
+      </w:r>
+      <w:r>
+        <w:rPr>
+          <w:rFonts w:ascii="Times New Roman" w:hAnsi="Times New Roman" w:cs="Times New Roman"/>
+          <w:b/>
+          <w:sz w:val="24"/>
+          <w:szCs w:val="24"/>
+        </w:rPr>
+        <w:t xml:space="preserve"> Present)</w:t>
+      </w:r>
+    </w:p>
+    <w:p>
+      <w:pPr>
+        <w:pStyle w:val="ListParagraph"/>
+        <w:numPr>
+          <w:ilvl w:val="1"/>
+          <w:numId w:val="6"/>
+        </w:numPr>
+        <w:rPr>
+          <w:rFonts w:ascii="Times New Roman" w:hAnsi="Times New Roman" w:cs="Times New Roman"/>
+          <w:b/>
+          <w:sz w:val="28"/>
+          <w:szCs w:val="28"/>
+        </w:rPr>
+      </w:pPr>
+      <w:r>
+        <w:rPr>
+          <w:rFonts w:ascii="Times New Roman" w:hAnsi="Times New Roman" w:cs="Times New Roman"/>
+          <w:sz w:val="24"/>
+          <w:szCs w:val="28"/>
+        </w:rPr>
+        <w:lastRenderedPageBreak/>
+        <w:t>Founded private Vex Robotics team</w:t>
+      </w:r>
+    </w:p>
+    <w:p>
+      <w:pPr>
+        <w:pStyle w:val="ListParagraph"/>
+        <w:numPr>
+          <w:ilvl w:val="0"/>
+          <w:numId w:val="6"/>
+        </w:numPr>
+        <w:rPr>
+          <w:rFonts w:ascii="Times New Roman" w:hAnsi="Times New Roman" w:cs="Times New Roman"/>
+          <w:b/>
+          <w:sz w:val="28"/>
+          <w:szCs w:val="28"/>
+        </w:rPr>
+      </w:pPr>
+      <w:r>
+        <w:rPr>
+          <w:rFonts w:ascii="Times New Roman" w:hAnsi="Times New Roman" w:cs="Times New Roman"/>
+          <w:b/>
+          <w:sz w:val="24"/>
+          <w:szCs w:val="24"/>
+        </w:rPr>
+        <w:t>Mock Trial</w:t>
+      </w:r>
+      <w:r>
+        <w:rPr>
+          <w:rFonts w:ascii="Times New Roman" w:hAnsi="Times New Roman" w:cs="Times New Roman"/>
+          <w:b/>
+          <w:sz w:val="24"/>
+          <w:szCs w:val="24"/>
+        </w:rPr>
+        <w:tab/>
+      </w:r>
+      <w:r>
+        <w:rPr>
+          <w:rFonts w:ascii="Times New Roman" w:hAnsi="Times New Roman" w:cs="Times New Roman"/>
+          <w:b/>
+          <w:sz w:val="24"/>
+          <w:szCs w:val="24"/>
+        </w:rPr>
+        <w:tab/>
+      </w:r>
+      <w:r>
+        <w:rPr>
+          <w:rFonts w:ascii="Times New Roman" w:hAnsi="Times New Roman" w:cs="Times New Roman"/>
+          <w:b/>
+          <w:sz w:val="24"/>
+          <w:szCs w:val="24"/>
+        </w:rPr>
+        <w:tab/>
+      </w:r>
+      <w:r>
+        <w:rPr>
+          <w:rFonts w:ascii="Times New Roman" w:hAnsi="Times New Roman" w:cs="Times New Roman"/>
+          <w:b/>
+          <w:sz w:val="24"/>
+          <w:szCs w:val="24"/>
+        </w:rPr>
+        <w:tab/>
+      </w:r>
+      <w:r>
+        <w:rPr>
+          <w:rFonts w:ascii="Times New Roman" w:hAnsi="Times New Roman" w:cs="Times New Roman"/>
+          <w:b/>
+          <w:sz w:val="24"/>
+          <w:szCs w:val="24"/>
+        </w:rPr>
+        <w:tab/>
+      </w:r>
+      <w:r>
+        <w:rPr>
+          <w:rFonts w:ascii="Times New Roman" w:hAnsi="Times New Roman" w:cs="Times New Roman"/>
+          <w:b/>
+          <w:sz w:val="24"/>
+          <w:szCs w:val="24"/>
+        </w:rPr>
+        <w:tab/>
+        <w:t xml:space="preserve">   </w:t>
+      </w:r>
+      <w:proofErr w:type="gramStart"/>
+      <w:r>
+        <w:rPr>
+          <w:rFonts w:ascii="Times New Roman" w:hAnsi="Times New Roman" w:cs="Times New Roman"/>
+          <w:b/>
+          <w:sz w:val="24"/>
+          <w:szCs w:val="24"/>
+        </w:rPr>
+        <w:t xml:space="preserve">   </w:t>
+      </w:r>
+      <w:r>
+        <w:rPr>
+          <w:rFonts w:ascii="Times New Roman" w:hAnsi="Times New Roman" w:cs="Times New Roman"/>
+          <w:b/>
+          <w:sz w:val="24"/>
+          <w:szCs w:val="24"/>
+        </w:rPr>
+        <w:t>(</w:t>
+      </w:r>
+      <w:proofErr w:type="gramEnd"/>
+      <w:r>
+        <w:rPr>
+          <w:rFonts w:ascii="Times New Roman" w:hAnsi="Times New Roman" w:cs="Times New Roman"/>
+          <w:b/>
+          <w:sz w:val="24"/>
+          <w:szCs w:val="24"/>
+        </w:rPr>
+        <w:t>March,2018 - Present)</w:t>
+      </w:r>
+    </w:p>
+    <w:p>
+      <w:pPr>
+        <w:pStyle w:val="ListParagraph"/>
+        <w:numPr>
+          <w:ilvl w:val="1"/>
+          <w:numId w:val="6"/>
+        </w:numPr>
+        <w:rPr>
+          <w:rFonts w:ascii="Times New Roman" w:hAnsi="Times New Roman" w:cs="Times New Roman"/>
+          <w:b/>
+          <w:sz w:val="28"/>
+          <w:szCs w:val="28"/>
+        </w:rPr>
+      </w:pPr>
+      <w:r>
+        <w:rPr>
+          <w:rFonts w:ascii="Times New Roman" w:hAnsi="Times New Roman" w:cs="Times New Roman"/>
+          <w:sz w:val="24"/>
+          <w:szCs w:val="28"/>
+        </w:rPr>
+        <w:t>Compete in OJEN student mock trial competitions</w:t>
+      </w:r>
+    </w:p>
+    <w:p>
+      <w:pPr>
+        <w:pStyle w:val="ListParagraph"/>
+        <w:numPr>
+          <w:ilvl w:val="0"/>
+          <w:numId w:val="6"/>
+        </w:numPr>
+        <w:rPr>
+          <w:rFonts w:ascii="Times New Roman" w:hAnsi="Times New Roman" w:cs="Times New Roman"/>
+          <w:b/>
+          <w:sz w:val="28"/>
+          <w:szCs w:val="28"/>
+        </w:rPr>
+      </w:pPr>
+      <w:r>
+        <w:rPr>
+          <w:rFonts w:ascii="Times New Roman" w:hAnsi="Times New Roman" w:cs="Times New Roman"/>
+          <w:b/>
+          <w:sz w:val="24"/>
+          <w:szCs w:val="28"/>
+        </w:rPr>
+        <w:t>Reach for the Top</w:t>
+      </w:r>
+      <w:r>
+        <w:rPr>
+          <w:rFonts w:ascii="Times New Roman" w:hAnsi="Times New Roman" w:cs="Times New Roman"/>
+          <w:b/>
+          <w:sz w:val="24"/>
+          <w:szCs w:val="28"/>
+        </w:rPr>
+        <w:tab/>
+      </w:r>
+      <w:r>
+        <w:rPr>
+          <w:rFonts w:ascii="Times New Roman" w:hAnsi="Times New Roman" w:cs="Times New Roman"/>
+          <w:b/>
+          <w:sz w:val="24"/>
+          <w:szCs w:val="28"/>
+        </w:rPr>
+        <w:tab/>
+      </w:r>
+      <w:r>
+        <w:rPr>
+          <w:rFonts w:ascii="Times New Roman" w:hAnsi="Times New Roman" w:cs="Times New Roman"/>
+          <w:b/>
+          <w:sz w:val="24"/>
+          <w:szCs w:val="28"/>
+        </w:rPr>
+        <w:tab/>
+      </w:r>
+      <w:r>
+        <w:rPr>
+          <w:rFonts w:ascii="Times New Roman" w:hAnsi="Times New Roman" w:cs="Times New Roman"/>
+          <w:b/>
+          <w:sz w:val="24"/>
+          <w:szCs w:val="28"/>
+        </w:rPr>
+        <w:tab/>
+      </w:r>
+      <w:r>
+        <w:rPr>
+          <w:rFonts w:ascii="Times New Roman" w:hAnsi="Times New Roman" w:cs="Times New Roman"/>
+          <w:b/>
+          <w:sz w:val="24"/>
+          <w:szCs w:val="28"/>
+        </w:rPr>
+        <w:tab/>
+      </w:r>
+      <w:proofErr w:type="gramStart"/>
+      <w:r>
+        <w:rPr>
+          <w:rFonts w:ascii="Times New Roman" w:hAnsi="Times New Roman" w:cs="Times New Roman"/>
+          <w:b/>
+          <w:sz w:val="24"/>
+          <w:szCs w:val="28"/>
+        </w:rPr>
+        <w:t xml:space="preserve">   (</w:t>
+      </w:r>
+      <w:proofErr w:type="gramEnd"/>
+      <w:r>
+        <w:rPr>
+          <w:rFonts w:ascii="Times New Roman" w:hAnsi="Times New Roman" w:cs="Times New Roman"/>
+          <w:b/>
+          <w:sz w:val="24"/>
+          <w:szCs w:val="28"/>
+        </w:rPr>
+        <w:t>October,2017 – Present)</w:t>
+      </w:r>
+    </w:p>
+    <w:p>
+      <w:pPr>
+        <w:pStyle w:val="ListParagraph"/>
+        <w:numPr>
+          <w:ilvl w:val="1"/>
+          <w:numId w:val="6"/>
+        </w:numPr>
+        <w:rPr>
+          <w:rFonts w:ascii="Times New Roman" w:hAnsi="Times New Roman" w:cs="Times New Roman"/>
+          <w:b/>
+          <w:sz w:val="28"/>
+          <w:szCs w:val="28"/>
+        </w:rPr>
+      </w:pPr>
+      <w:r>
+        <w:rPr>
+          <w:rFonts w:ascii="Times New Roman" w:hAnsi="Times New Roman" w:cs="Times New Roman"/>
+          <w:sz w:val="24"/>
+          <w:szCs w:val="28"/>
+        </w:rPr>
+        <w:t>Compete in regional trivia tournaments between schools</w:t>
+      </w:r>
+    </w:p>
+    <w:p>
+      <w:pPr>
+        <w:pStyle w:val="ListParagraph"/>
+        <w:numPr>
+          <w:ilvl w:val="0"/>
+          <w:numId w:val="6"/>
+        </w:numPr>
+        <w:rPr>
+          <w:rFonts w:ascii="Times New Roman" w:hAnsi="Times New Roman" w:cs="Times New Roman"/>
+          <w:b/>
+          <w:sz w:val="28"/>
+          <w:szCs w:val="28"/>
+        </w:rPr>
+      </w:pPr>
+      <w:proofErr w:type="spellStart"/>
+      <w:r>
+        <w:rPr>
+          <w:rFonts w:ascii="Times New Roman" w:hAnsi="Times New Roman" w:cs="Times New Roman"/>
+          <w:b/>
+          <w:sz w:val="24"/>
+          <w:szCs w:val="28"/>
+        </w:rPr>
+        <w:t>PCHackers</w:t>
+      </w:r>
+      <w:proofErr w:type="spellEnd"/>
+      <w:r>
+        <w:rPr>
+          <w:rFonts w:ascii="Times New Roman" w:hAnsi="Times New Roman" w:cs="Times New Roman"/>
+          <w:b/>
+          <w:sz w:val="24"/>
+          <w:szCs w:val="28"/>
+        </w:rPr>
+        <w:tab/>
+      </w:r>
+      <w:r>
+        <w:rPr>
+          <w:rFonts w:ascii="Times New Roman" w:hAnsi="Times New Roman" w:cs="Times New Roman"/>
+          <w:b/>
+          <w:sz w:val="24"/>
+          <w:szCs w:val="28"/>
+        </w:rPr>
+        <w:tab/>
+      </w:r>
+      <w:r>
+        <w:rPr>
+          <w:rFonts w:ascii="Times New Roman" w:hAnsi="Times New Roman" w:cs="Times New Roman"/>
+          <w:b/>
+          <w:sz w:val="24"/>
+          <w:szCs w:val="28"/>
+        </w:rPr>
+        <w:tab/>
+      </w:r>
+      <w:r>
+        <w:rPr>
+          <w:rFonts w:ascii="Times New Roman" w:hAnsi="Times New Roman" w:cs="Times New Roman"/>
+          <w:b/>
+          <w:sz w:val="24"/>
+          <w:szCs w:val="28"/>
+        </w:rPr>
+        <w:tab/>
+      </w:r>
+      <w:r>
+        <w:rPr>
+          <w:rFonts w:ascii="Times New Roman" w:hAnsi="Times New Roman" w:cs="Times New Roman"/>
+          <w:b/>
+          <w:sz w:val="24"/>
+          <w:szCs w:val="28"/>
+        </w:rPr>
+        <w:tab/>
+      </w:r>
+      <w:r>
+        <w:rPr>
+          <w:rFonts w:ascii="Times New Roman" w:hAnsi="Times New Roman" w:cs="Times New Roman"/>
+          <w:b/>
+          <w:sz w:val="24"/>
+          <w:szCs w:val="28"/>
+        </w:rPr>
+        <w:tab/>
+      </w:r>
+      <w:r>
+        <w:rPr>
+          <w:rFonts w:ascii="Times New Roman" w:hAnsi="Times New Roman" w:cs="Times New Roman"/>
+          <w:b/>
+          <w:sz w:val="24"/>
+          <w:szCs w:val="28"/>
+        </w:rPr>
+        <w:t xml:space="preserve">      </w:t>
+      </w:r>
+      <w:proofErr w:type="gramStart"/>
+      <w:r>
+        <w:rPr>
+          <w:rFonts w:ascii="Times New Roman" w:hAnsi="Times New Roman" w:cs="Times New Roman"/>
+          <w:b/>
+          <w:sz w:val="24"/>
+          <w:szCs w:val="28"/>
+        </w:rPr>
+        <w:t xml:space="preserve">   (</w:t>
+      </w:r>
+      <w:proofErr w:type="gramEnd"/>
+      <w:r>
+        <w:rPr>
+          <w:rFonts w:ascii="Times New Roman" w:hAnsi="Times New Roman" w:cs="Times New Roman"/>
+          <w:b/>
+          <w:sz w:val="24"/>
+          <w:szCs w:val="28"/>
+        </w:rPr>
+        <w:t>May,2018 – Present)</w:t>
+      </w:r>
+    </w:p>
+    <w:p>
+      <w:pPr>
+        <w:pStyle w:val="ListParagraph"/>
+        <w:numPr>
+          <w:ilvl w:val="1"/>
+          <w:numId w:val="6"/>
+        </w:numPr>
+        <w:rPr>
+          <w:rFonts w:ascii="Times New Roman" w:hAnsi="Times New Roman" w:cs="Times New Roman"/>
+          <w:b/>
+          <w:sz w:val="28"/>
+          <w:szCs w:val="28"/>
+        </w:rPr>
+      </w:pPr>
+      <w:r>
+        <w:rPr>
+          <w:rFonts w:ascii="Times New Roman" w:hAnsi="Times New Roman" w:cs="Times New Roman"/>
+          <w:sz w:val="24"/>
+          <w:szCs w:val="28"/>
+        </w:rPr>
+        <w:t>Hosting Canada’s largest student run hackathon at University of Toronto Mississauga, May 2019</w:t>
+      </w:r>
+    </w:p>
+    <w:p>
+      <w:pPr>
+        <w:ind w:left="360"/>
+        <w:rPr>
+          <w:rFonts w:ascii="Times New Roman" w:hAnsi="Times New Roman" w:cs="Times New Roman"/>
+          <w:sz w:val="28"/>
+          <w:szCs w:val="28"/>
+        </w:rPr>
+      </w:pPr>
+    </w:p>
+    <w:p>
+      <w:pPr>
+        <w:pBdr>
+          <w:bottom w:val="dotted" w:sz="24" w:space="1" w:color="auto"/>
+        </w:pBdr>
+        <w:rPr>
+          <w:rFonts w:ascii="Times New Roman" w:hAnsi="Times New Roman" w:cs="Times New Roman"/>
+          <w:b/>
+          <w:sz w:val="28"/>
+          <w:szCs w:val="28"/>
+        </w:rPr>
+      </w:pPr>
+      <w:r>
+        <w:rPr>
+          <w:rFonts w:ascii="Times New Roman" w:hAnsi="Times New Roman" w:cs="Times New Roman"/>
+          <w:b/>
+          <w:sz w:val="28"/>
+          <w:szCs w:val="28"/>
+        </w:rPr>
         <w:t>References:</w:t>
       </w:r>
+      <w:bookmarkStart w:id="0" w:name="_GoBack"/>
+      <w:bookmarkEnd w:id="0"/>
     </w:p>
     <w:tbl>
       <w:tblPr>
@@ -1463,11 +2408,18 @@
             <w:pPr>
               <w:rPr>
                 <w:rFonts w:ascii="Times New Roman" w:hAnsi="Times New Roman" w:cs="Times New Roman"/>
-                <w:b/>
-                <w:sz w:val="28"/>
+                <w:sz w:val="24"/>
                 <w:szCs w:val="28"/>
               </w:rPr>
             </w:pPr>
+            <w:r>
+              <w:rPr>
+                <w:rFonts w:ascii="Times New Roman" w:hAnsi="Times New Roman" w:cs="Times New Roman"/>
+                <w:sz w:val="24"/>
+                <w:szCs w:val="28"/>
+              </w:rPr>
+              <w:t>shaun.knowles@peelsb.com</w:t>
+            </w:r>
           </w:p>
         </w:tc>
         <w:tc>
@@ -1540,7 +2492,7 @@
 </file>
 
 <file path=word/endnotes.xml><?xml version="1.0" encoding="utf-8"?>
-<w:endnotes xmlns:wpc="http://schemas.microsoft.com/office/word/2010/wordprocessingCanvas" xmlns:mc="http://schemas.openxmlformats.org/markup-compatibility/2006" xmlns:o="urn:schemas-microsoft-com:office:office" xmlns:r="http://schemas.openxmlformats.org/officeDocument/2006/relationships" xmlns:m="http://schemas.openxmlformats.org/officeDocument/2006/math" xmlns:v="urn:schemas-microsoft-com:vml" xmlns:wp14="http://schemas.microsoft.com/office/word/2010/wordprocessingDrawing" xmlns:wp="http://schemas.openxmlformats.org/drawingml/2006/wordprocessingDrawing" xmlns:w10="urn:schemas-microsoft-com:office:word" xmlns:w="http://schemas.openxmlformats.org/wordprocessingml/2006/main" xmlns:w14="http://schemas.microsoft.com/office/word/2010/wordml" xmlns:w15="http://schemas.microsoft.com/office/word/2012/wordml" xmlns:wpg="http://schemas.microsoft.com/office/word/2010/wordprocessingGroup" xmlns:wpi="http://schemas.microsoft.com/office/word/2010/wordprocessingInk" xmlns:wne="http://schemas.microsoft.com/office/word/2006/wordml" xmlns:wps="http://schemas.microsoft.com/office/word/2010/wordprocessingShape" mc:Ignorable="w14 w15 wp14">
+<w:endnotes xmlns:wpc="http://schemas.microsoft.com/office/word/2010/wordprocessingCanvas" xmlns:cx="http://schemas.microsoft.com/office/drawing/2014/chartex" xmlns:cx1="http://schemas.microsoft.com/office/drawing/2015/9/8/chartex" xmlns:cx2="http://schemas.microsoft.com/office/drawing/2015/10/21/chartex" xmlns:cx3="http://schemas.microsoft.com/office/drawing/2016/5/9/chartex" xmlns:cx4="http://schemas.microsoft.com/office/drawing/2016/5/10/chartex" xmlns:cx5="http://schemas.microsoft.com/office/drawing/2016/5/11/chartex" xmlns:cx6="http://schemas.microsoft.com/office/drawing/2016/5/12/chartex" xmlns:cx7="http://schemas.microsoft.com/office/drawing/2016/5/13/chartex" xmlns:cx8="http://schemas.microsoft.com/office/drawing/2016/5/14/chartex" xmlns:mc="http://schemas.openxmlformats.org/markup-compatibility/2006" xmlns:aink="http://schemas.microsoft.com/office/drawing/2016/ink" xmlns:am3d="http://schemas.microsoft.com/office/drawing/2017/model3d" xmlns:o="urn:schemas-microsoft-com:office:office" xmlns:r="http://schemas.openxmlformats.org/officeDocument/2006/relationships" xmlns:m="http://schemas.openxmlformats.org/officeDocument/2006/math" xmlns:v="urn:schemas-microsoft-com:vml" xmlns:wp14="http://schemas.microsoft.com/office/word/2010/wordprocessingDrawing" xmlns:wp="http://schemas.openxmlformats.org/drawingml/2006/wordprocessingDrawing" xmlns:w10="urn:schemas-microsoft-com:office:word" xmlns:w="http://schemas.openxmlformats.org/wordprocessingml/2006/main" xmlns:w14="http://schemas.microsoft.com/office/word/2010/wordml" xmlns:w15="http://schemas.microsoft.com/office/word/2012/wordml" xmlns:w16cid="http://schemas.microsoft.com/office/word/2016/wordml/cid" xmlns:w16se="http://schemas.microsoft.com/office/word/2015/wordml/symex" xmlns:wpg="http://schemas.microsoft.com/office/word/2010/wordprocessingGroup" xmlns:wpi="http://schemas.microsoft.com/office/word/2010/wordprocessingInk" xmlns:wne="http://schemas.microsoft.com/office/word/2006/wordml" xmlns:wps="http://schemas.microsoft.com/office/word/2010/wordprocessingShape" mc:Ignorable="w14 w15 w16se w16cid wp14">
   <w:endnote w:type="separator" w:id="-1">
     <w:p>
       <w:pPr>
@@ -1565,7 +2517,7 @@
 </file>
 
 <file path=word/footnotes.xml><?xml version="1.0" encoding="utf-8"?>
-<w:footnotes xmlns:wpc="http://schemas.microsoft.com/office/word/2010/wordprocessingCanvas" xmlns:mc="http://schemas.openxmlformats.org/markup-compatibility/2006" xmlns:o="urn:schemas-microsoft-com:office:office" xmlns:r="http://schemas.openxmlformats.org/officeDocument/2006/relationships" xmlns:m="http://schemas.openxmlformats.org/officeDocument/2006/math" xmlns:v="urn:schemas-microsoft-com:vml" xmlns:wp14="http://schemas.microsoft.com/office/word/2010/wordprocessingDrawing" xmlns:wp="http://schemas.openxmlformats.org/drawingml/2006/wordprocessingDrawing" xmlns:w10="urn:schemas-microsoft-com:office:word" xmlns:w="http://schemas.openxmlformats.org/wordprocessingml/2006/main" xmlns:w14="http://schemas.microsoft.com/office/word/2010/wordml" xmlns:w15="http://schemas.microsoft.com/office/word/2012/wordml" xmlns:wpg="http://schemas.microsoft.com/office/word/2010/wordprocessingGroup" xmlns:wpi="http://schemas.microsoft.com/office/word/2010/wordprocessingInk" xmlns:wne="http://schemas.microsoft.com/office/word/2006/wordml" xmlns:wps="http://schemas.microsoft.com/office/word/2010/wordprocessingShape" mc:Ignorable="w14 w15 wp14">
+<w:footnotes xmlns:wpc="http://schemas.microsoft.com/office/word/2010/wordprocessingCanvas" xmlns:cx="http://schemas.microsoft.com/office/drawing/2014/chartex" xmlns:cx1="http://schemas.microsoft.com/office/drawing/2015/9/8/chartex" xmlns:cx2="http://schemas.microsoft.com/office/drawing/2015/10/21/chartex" xmlns:cx3="http://schemas.microsoft.com/office/drawing/2016/5/9/chartex" xmlns:cx4="http://schemas.microsoft.com/office/drawing/2016/5/10/chartex" xmlns:cx5="http://schemas.microsoft.com/office/drawing/2016/5/11/chartex" xmlns:cx6="http://schemas.microsoft.com/office/drawing/2016/5/12/chartex" xmlns:cx7="http://schemas.microsoft.com/office/drawing/2016/5/13/chartex" xmlns:cx8="http://schemas.microsoft.com/office/drawing/2016/5/14/chartex" xmlns:mc="http://schemas.openxmlformats.org/markup-compatibility/2006" xmlns:aink="http://schemas.microsoft.com/office/drawing/2016/ink" xmlns:am3d="http://schemas.microsoft.com/office/drawing/2017/model3d" xmlns:o="urn:schemas-microsoft-com:office:office" xmlns:r="http://schemas.openxmlformats.org/officeDocument/2006/relationships" xmlns:m="http://schemas.openxmlformats.org/officeDocument/2006/math" xmlns:v="urn:schemas-microsoft-com:vml" xmlns:wp14="http://schemas.microsoft.com/office/word/2010/wordprocessingDrawing" xmlns:wp="http://schemas.openxmlformats.org/drawingml/2006/wordprocessingDrawing" xmlns:w10="urn:schemas-microsoft-com:office:word" xmlns:w="http://schemas.openxmlformats.org/wordprocessingml/2006/main" xmlns:w14="http://schemas.microsoft.com/office/word/2010/wordml" xmlns:w15="http://schemas.microsoft.com/office/word/2012/wordml" xmlns:w16cid="http://schemas.microsoft.com/office/word/2016/wordml/cid" xmlns:w16se="http://schemas.microsoft.com/office/word/2015/wordml/symex" xmlns:wpg="http://schemas.microsoft.com/office/word/2010/wordprocessingGroup" xmlns:wpi="http://schemas.microsoft.com/office/word/2010/wordprocessingInk" xmlns:wne="http://schemas.microsoft.com/office/word/2006/wordml" xmlns:wps="http://schemas.microsoft.com/office/word/2010/wordprocessingShape" mc:Ignorable="w14 w15 w16se w16cid wp14">
   <w:footnote w:type="separator" w:id="-1">
     <w:p>
       <w:pPr>
@@ -1590,7 +2542,7 @@
 </file>
 
 <file path=word/header1.xml><?xml version="1.0" encoding="utf-8"?>
-<w:hdr xmlns:wpc="http://schemas.microsoft.com/office/word/2010/wordprocessingCanvas" xmlns:mc="http://schemas.openxmlformats.org/markup-compatibility/2006" xmlns:o="urn:schemas-microsoft-com:office:office" xmlns:r="http://schemas.openxmlformats.org/officeDocument/2006/relationships" xmlns:m="http://schemas.openxmlformats.org/officeDocument/2006/math" xmlns:v="urn:schemas-microsoft-com:vml" xmlns:wp14="http://schemas.microsoft.com/office/word/2010/wordprocessingDrawing" xmlns:wp="http://schemas.openxmlformats.org/drawingml/2006/wordprocessingDrawing" xmlns:w10="urn:schemas-microsoft-com:office:word" xmlns:w="http://schemas.openxmlformats.org/wordprocessingml/2006/main" xmlns:w14="http://schemas.microsoft.com/office/word/2010/wordml" xmlns:w15="http://schemas.microsoft.com/office/word/2012/wordml" xmlns:wpg="http://schemas.microsoft.com/office/word/2010/wordprocessingGroup" xmlns:wpi="http://schemas.microsoft.com/office/word/2010/wordprocessingInk" xmlns:wne="http://schemas.microsoft.com/office/word/2006/wordml" xmlns:wps="http://schemas.microsoft.com/office/word/2010/wordprocessingShape" mc:Ignorable="w14 w15 wp14">
+<w:hdr xmlns:wpc="http://schemas.microsoft.com/office/word/2010/wordprocessingCanvas" xmlns:cx="http://schemas.microsoft.com/office/drawing/2014/chartex" xmlns:cx1="http://schemas.microsoft.com/office/drawing/2015/9/8/chartex" xmlns:cx2="http://schemas.microsoft.com/office/drawing/2015/10/21/chartex" xmlns:cx3="http://schemas.microsoft.com/office/drawing/2016/5/9/chartex" xmlns:cx4="http://schemas.microsoft.com/office/drawing/2016/5/10/chartex" xmlns:cx5="http://schemas.microsoft.com/office/drawing/2016/5/11/chartex" xmlns:cx6="http://schemas.microsoft.com/office/drawing/2016/5/12/chartex" xmlns:cx7="http://schemas.microsoft.com/office/drawing/2016/5/13/chartex" xmlns:cx8="http://schemas.microsoft.com/office/drawing/2016/5/14/chartex" xmlns:mc="http://schemas.openxmlformats.org/markup-compatibility/2006" xmlns:aink="http://schemas.microsoft.com/office/drawing/2016/ink" xmlns:am3d="http://schemas.microsoft.com/office/drawing/2017/model3d" xmlns:o="urn:schemas-microsoft-com:office:office" xmlns:r="http://schemas.openxmlformats.org/officeDocument/2006/relationships" xmlns:m="http://schemas.openxmlformats.org/officeDocument/2006/math" xmlns:v="urn:schemas-microsoft-com:vml" xmlns:wp14="http://schemas.microsoft.com/office/word/2010/wordprocessingDrawing" xmlns:wp="http://schemas.openxmlformats.org/drawingml/2006/wordprocessingDrawing" xmlns:w10="urn:schemas-microsoft-com:office:word" xmlns:w="http://schemas.openxmlformats.org/wordprocessingml/2006/main" xmlns:w14="http://schemas.microsoft.com/office/word/2010/wordml" xmlns:w15="http://schemas.microsoft.com/office/word/2012/wordml" xmlns:w16cid="http://schemas.microsoft.com/office/word/2016/wordml/cid" xmlns:w16se="http://schemas.microsoft.com/office/word/2015/wordml/symex" xmlns:wpg="http://schemas.microsoft.com/office/word/2010/wordprocessingGroup" xmlns:wpi="http://schemas.microsoft.com/office/word/2010/wordprocessingInk" xmlns:wne="http://schemas.microsoft.com/office/word/2006/wordml" xmlns:wps="http://schemas.microsoft.com/office/word/2010/wordprocessingShape" mc:Ignorable="w14 w15 w16se w16cid wp14">
   <w:p>
     <w:pPr>
       <w:spacing w:line="240" w:lineRule="auto"/>
@@ -1626,7 +2578,25 @@
         <w:sz w:val="24"/>
         <w:szCs w:val="24"/>
       </w:rPr>
-      <w:t>365 Orano Avenue, Mississauga, Ontario, L5G0A1</w:t>
+      <w:t xml:space="preserve">365 </w:t>
+    </w:r>
+    <w:proofErr w:type="spellStart"/>
+    <w:r>
+      <w:rPr>
+        <w:rFonts w:ascii="Times New Roman" w:hAnsi="Times New Roman" w:cs="Times New Roman"/>
+        <w:sz w:val="24"/>
+        <w:szCs w:val="24"/>
+      </w:rPr>
+      <w:t>Orano</w:t>
+    </w:r>
+    <w:proofErr w:type="spellEnd"/>
+    <w:r>
+      <w:rPr>
+        <w:rFonts w:ascii="Times New Roman" w:hAnsi="Times New Roman" w:cs="Times New Roman"/>
+        <w:sz w:val="24"/>
+        <w:szCs w:val="24"/>
+      </w:rPr>
+      <w:t xml:space="preserve"> Avenue, Mississauga, Ontario, L5G0A1</w:t>
     </w:r>
   </w:p>
   <w:p>
@@ -1666,7 +2636,7 @@
 </file>
 
 <file path=word/numbering.xml><?xml version="1.0" encoding="utf-8"?>
-<w:numbering xmlns:wpc="http://schemas.microsoft.com/office/word/2010/wordprocessingCanvas" xmlns:mc="http://schemas.openxmlformats.org/markup-compatibility/2006" xmlns:o="urn:schemas-microsoft-com:office:office" xmlns:r="http://schemas.openxmlformats.org/officeDocument/2006/relationships" xmlns:m="http://schemas.openxmlformats.org/officeDocument/2006/math" xmlns:v="urn:schemas-microsoft-com:vml" xmlns:wp14="http://schemas.microsoft.com/office/word/2010/wordprocessingDrawing" xmlns:wp="http://schemas.openxmlformats.org/drawingml/2006/wordprocessingDrawing" xmlns:w10="urn:schemas-microsoft-com:office:word" xmlns:w="http://schemas.openxmlformats.org/wordprocessingml/2006/main" xmlns:w14="http://schemas.microsoft.com/office/word/2010/wordml" xmlns:w15="http://schemas.microsoft.com/office/word/2012/wordml" xmlns:wpg="http://schemas.microsoft.com/office/word/2010/wordprocessingGroup" xmlns:wpi="http://schemas.microsoft.com/office/word/2010/wordprocessingInk" xmlns:wne="http://schemas.microsoft.com/office/word/2006/wordml" xmlns:wps="http://schemas.microsoft.com/office/word/2010/wordprocessingShape" mc:Ignorable="w14 w15 wp14">
+<w:numbering xmlns:wpc="http://schemas.microsoft.com/office/word/2010/wordprocessingCanvas" xmlns:cx="http://schemas.microsoft.com/office/drawing/2014/chartex" xmlns:cx1="http://schemas.microsoft.com/office/drawing/2015/9/8/chartex" xmlns:cx2="http://schemas.microsoft.com/office/drawing/2015/10/21/chartex" xmlns:cx3="http://schemas.microsoft.com/office/drawing/2016/5/9/chartex" xmlns:cx4="http://schemas.microsoft.com/office/drawing/2016/5/10/chartex" xmlns:cx5="http://schemas.microsoft.com/office/drawing/2016/5/11/chartex" xmlns:cx6="http://schemas.microsoft.com/office/drawing/2016/5/12/chartex" xmlns:cx7="http://schemas.microsoft.com/office/drawing/2016/5/13/chartex" xmlns:cx8="http://schemas.microsoft.com/office/drawing/2016/5/14/chartex" xmlns:mc="http://schemas.openxmlformats.org/markup-compatibility/2006" xmlns:aink="http://schemas.microsoft.com/office/drawing/2016/ink" xmlns:am3d="http://schemas.microsoft.com/office/drawing/2017/model3d" xmlns:o="urn:schemas-microsoft-com:office:office" xmlns:r="http://schemas.openxmlformats.org/officeDocument/2006/relationships" xmlns:m="http://schemas.openxmlformats.org/officeDocument/2006/math" xmlns:v="urn:schemas-microsoft-com:vml" xmlns:wp14="http://schemas.microsoft.com/office/word/2010/wordprocessingDrawing" xmlns:wp="http://schemas.openxmlformats.org/drawingml/2006/wordprocessingDrawing" xmlns:w10="urn:schemas-microsoft-com:office:word" xmlns:w="http://schemas.openxmlformats.org/wordprocessingml/2006/main" xmlns:w14="http://schemas.microsoft.com/office/word/2010/wordml" xmlns:w15="http://schemas.microsoft.com/office/word/2012/wordml" xmlns:w16cid="http://schemas.microsoft.com/office/word/2016/wordml/cid" xmlns:w16se="http://schemas.microsoft.com/office/word/2015/wordml/symex" xmlns:wpg="http://schemas.microsoft.com/office/word/2010/wordprocessingGroup" xmlns:wpi="http://schemas.microsoft.com/office/word/2010/wordprocessingInk" xmlns:wne="http://schemas.microsoft.com/office/word/2006/wordml" xmlns:wps="http://schemas.microsoft.com/office/word/2010/wordprocessingShape" mc:Ignorable="w14 w15 w16se w16cid wp14">
   <w:numPicBullet w:numPicBulletId="0">
     <w:pict>
       <v:shapetype id="_x0000_t75" coordsize="21600,21600" o:spt="75" o:preferrelative="t" path="m@4@5l@4@11@9@11@9@5xe" filled="f" stroked="f">
@@ -1688,7 +2658,7 @@
         <v:path o:extrusionok="f" gradientshapeok="t" o:connecttype="rect"/>
         <o:lock v:ext="edit" aspectratio="t"/>
       </v:shapetype>
-      <v:shape id="_x0000_i1136" type="#_x0000_t75" style="width:10.9pt;height:10.9pt" o:bullet="t">
+      <v:shape id="_x0000_i1037" type="#_x0000_t75" style="width:11.25pt;height:11.25pt" o:bullet="t">
         <v:imagedata r:id="rId1" o:title="mso2685"/>
       </v:shape>
     </w:pict>
@@ -1822,7 +2792,7 @@
         <w:rFonts w:ascii="Wingdings" w:hAnsi="Wingdings" w:hint="default"/>
       </w:rPr>
     </w:lvl>
-    <w:lvl w:ilvl="1" w:tplc="10090003" w:tentative="1">
+    <w:lvl w:ilvl="1" w:tplc="10090003">
       <w:start w:val="1"/>
       <w:numFmt w:val="bullet"/>
       <w:lvlText w:val="o"/>
@@ -2393,7 +3363,7 @@
 </file>
 
 <file path=word/styles.xml><?xml version="1.0" encoding="utf-8"?>
-<w:styles xmlns:mc="http://schemas.openxmlformats.org/markup-compatibility/2006" xmlns:r="http://schemas.openxmlformats.org/officeDocument/2006/relationships" xmlns:w="http://schemas.openxmlformats.org/wordprocessingml/2006/main" xmlns:w14="http://schemas.microsoft.com/office/word/2010/wordml" xmlns:w15="http://schemas.microsoft.com/office/word/2012/wordml" mc:Ignorable="w14 w15">
+<w:styles xmlns:mc="http://schemas.openxmlformats.org/markup-compatibility/2006" xmlns:r="http://schemas.openxmlformats.org/officeDocument/2006/relationships" xmlns:w="http://schemas.openxmlformats.org/wordprocessingml/2006/main" xmlns:w14="http://schemas.microsoft.com/office/word/2010/wordml" xmlns:w15="http://schemas.microsoft.com/office/word/2012/wordml" xmlns:w16cid="http://schemas.microsoft.com/office/word/2016/wordml/cid" xmlns:w16se="http://schemas.microsoft.com/office/word/2015/wordml/symex" mc:Ignorable="w14 w15 w16se w16cid">
   <w:docDefaults>
     <w:rPrDefault>
       <w:rPr>
@@ -2409,7 +3379,7 @@
       </w:pPr>
     </w:pPrDefault>
   </w:docDefaults>
-  <w:latentStyles w:defLockedState="0" w:defUIPriority="99" w:defSemiHidden="0" w:defUnhideWhenUsed="0" w:defQFormat="0" w:count="371">
+  <w:latentStyles w:defLockedState="0" w:defUIPriority="99" w:defSemiHidden="0" w:defUnhideWhenUsed="0" w:defQFormat="0" w:count="375">
     <w:lsdException w:name="Normal" w:uiPriority="0" w:qFormat="1"/>
     <w:lsdException w:name="heading 1" w:uiPriority="9" w:qFormat="1"/>
     <w:lsdException w:name="heading 2" w:semiHidden="1" w:uiPriority="9" w:unhideWhenUsed="1" w:qFormat="1"/>
@@ -2515,7 +3485,6 @@
     <w:lsdException w:name="HTML Sample" w:semiHidden="1" w:unhideWhenUsed="1"/>
     <w:lsdException w:name="HTML Typewriter" w:semiHidden="1" w:unhideWhenUsed="1"/>
     <w:lsdException w:name="HTML Variable" w:semiHidden="1" w:unhideWhenUsed="1"/>
-    <w:lsdException w:name="Normal Table" w:semiHidden="1" w:unhideWhenUsed="1"/>
     <w:lsdException w:name="annotation subject" w:semiHidden="1" w:unhideWhenUsed="1"/>
     <w:lsdException w:name="No List" w:semiHidden="1" w:unhideWhenUsed="1"/>
     <w:lsdException w:name="Outline List 1" w:semiHidden="1" w:unhideWhenUsed="1"/>
@@ -2559,10 +3528,8 @@
     <w:lsdException w:name="Table Elegant" w:semiHidden="1" w:unhideWhenUsed="1"/>
     <w:lsdException w:name="Table Professional" w:semiHidden="1" w:unhideWhenUsed="1"/>
     <w:lsdException w:name="Table Subtle 1" w:semiHidden="1" w:unhideWhenUsed="1"/>
-    <w:lsdException w:name="Table Subtle 2" w:semiHidden="1" w:unhideWhenUsed="1"/>
     <w:lsdException w:name="Table Web 1" w:semiHidden="1" w:unhideWhenUsed="1"/>
     <w:lsdException w:name="Table Web 2" w:semiHidden="1" w:unhideWhenUsed="1"/>
-    <w:lsdException w:name="Table Web 3" w:semiHidden="1" w:unhideWhenUsed="1"/>
     <w:lsdException w:name="Balloon Text" w:semiHidden="1" w:unhideWhenUsed="1"/>
     <w:lsdException w:name="Table Grid" w:uiPriority="39"/>
     <w:lsdException w:name="Table Theme" w:semiHidden="1" w:unhideWhenUsed="1"/>
@@ -2781,6 +3748,10 @@
     <w:lsdException w:name="List Table 5 Dark Accent 6" w:uiPriority="50"/>
     <w:lsdException w:name="List Table 6 Colorful Accent 6" w:uiPriority="51"/>
     <w:lsdException w:name="List Table 7 Colorful Accent 6" w:uiPriority="52"/>
+    <w:lsdException w:name="Mention" w:semiHidden="1" w:unhideWhenUsed="1"/>
+    <w:lsdException w:name="Smart Hyperlink" w:semiHidden="1" w:unhideWhenUsed="1"/>
+    <w:lsdException w:name="Hashtag" w:semiHidden="1" w:unhideWhenUsed="1"/>
+    <w:lsdException w:name="Unresolved Mention" w:semiHidden="1" w:unhideWhenUsed="1"/>
   </w:latentStyles>
   <w:style w:type="paragraph" w:default="1" w:styleId="Normal">
     <w:name w:val="Normal"/>

</xml_diff>